<commit_message>
obj dragging added, mis context, save c2ip name
obj dragging added, mis context, save c2ip name
</commit_message>
<xml_diff>
--- a/leanMilNotes.docx
+++ b/leanMilNotes.docx
@@ -512,13 +512,13 @@
         <w:pStyle w:val="Heading1"/>
       </w:pPr>
       <w:r>
-        <w:t>Todo</w:t>
-      </w:r>
-      <w:proofErr w:type="gramStart"/>
-      <w:r>
-        <w:t>:N7</w:t>
-      </w:r>
-      <w:proofErr w:type="gramEnd"/>
+        <w:t>Todo:N7</w:t>
+      </w:r>
+      <w:r>
+        <w:t xml:space="preserve"> (SOLVED)</w:t>
+      </w:r>
+      <w:bookmarkStart w:id="0" w:name="_GoBack"/>
+      <w:bookmarkEnd w:id="0"/>
     </w:p>
     <w:p>
       <w:r>
@@ -574,7 +574,6 @@
       <w:pPr>
         <w:pStyle w:val="Heading1"/>
       </w:pPr>
-      <w:bookmarkStart w:id="0" w:name="_GoBack"/>
       <w:r>
         <w:t>Todo</w:t>
       </w:r>
@@ -584,7 +583,6 @@
       </w:r>
       <w:proofErr w:type="gramEnd"/>
     </w:p>
-    <w:bookmarkEnd w:id="0"/>
     <w:p>
       <w:r>
         <w:t>Visually manipulate objects on screen.</w:t>

</xml_diff>

<commit_message>
define basic c2 rel in tsk app
define basic c2 rel in tsk app
</commit_message>
<xml_diff>
--- a/leanMilNotes.docx
+++ b/leanMilNotes.docx
@@ -517,8 +517,6 @@
       <w:r>
         <w:t xml:space="preserve"> (SOLVED)</w:t>
       </w:r>
-      <w:bookmarkStart w:id="0" w:name="_GoBack"/>
-      <w:bookmarkEnd w:id="0"/>
     </w:p>
     <w:p>
       <w:r>
@@ -586,6 +584,64 @@
     <w:p>
       <w:r>
         <w:t>Visually manipulate objects on screen.</w:t>
+      </w:r>
+    </w:p>
+    <w:p>
+      <w:pPr>
+        <w:pStyle w:val="Heading1"/>
+      </w:pPr>
+      <w:bookmarkStart w:id="0" w:name="_GoBack"/>
+      <w:bookmarkEnd w:id="0"/>
+      <w:r>
+        <w:lastRenderedPageBreak/>
+        <w:t>N9</w:t>
+      </w:r>
+    </w:p>
+    <w:p>
+      <w:r>
+        <w:rPr>
+          <w:noProof/>
+        </w:rPr>
+        <w:drawing>
+          <wp:inline distT="0" distB="0" distL="0" distR="0" wp14:anchorId="0B44D64E" wp14:editId="39D3EF6E">
+            <wp:extent cx="5943600" cy="5102225"/>
+            <wp:effectExtent l="0" t="0" r="0" b="3175"/>
+            <wp:docPr id="8" name="Picture 8"/>
+            <wp:cNvGraphicFramePr>
+              <a:graphicFrameLocks xmlns:a="http://schemas.openxmlformats.org/drawingml/2006/main" noChangeAspect="1"/>
+            </wp:cNvGraphicFramePr>
+            <a:graphic xmlns:a="http://schemas.openxmlformats.org/drawingml/2006/main">
+              <a:graphicData uri="http://schemas.openxmlformats.org/drawingml/2006/picture">
+                <pic:pic xmlns:pic="http://schemas.openxmlformats.org/drawingml/2006/picture">
+                  <pic:nvPicPr>
+                    <pic:cNvPr id="1" name=""/>
+                    <pic:cNvPicPr/>
+                  </pic:nvPicPr>
+                  <pic:blipFill>
+                    <a:blip r:embed="rId11"/>
+                    <a:stretch>
+                      <a:fillRect/>
+                    </a:stretch>
+                  </pic:blipFill>
+                  <pic:spPr>
+                    <a:xfrm>
+                      <a:off x="0" y="0"/>
+                      <a:ext cx="5943600" cy="5102225"/>
+                    </a:xfrm>
+                    <a:prstGeom prst="rect">
+                      <a:avLst/>
+                    </a:prstGeom>
+                  </pic:spPr>
+                </pic:pic>
+              </a:graphicData>
+            </a:graphic>
+          </wp:inline>
+        </w:drawing>
+      </w:r>
+    </w:p>
+    <w:p>
+      <w:r>
+        <w:t>When a new TASKORG is created from another TASKORG. DO NOT FORGET to define not only the Units List, but also the TASKORG TREE VIEW.</w:t>
       </w:r>
     </w:p>
     <w:sectPr>

</xml_diff>